<commit_message>
Fuld coverage på alt undtagen print funktioner, integration påbegyndes
</commit_message>
<xml_diff>
--- a/OblAfl3.docx
+++ b/OblAfl3.docx
@@ -1,6 +1,6 @@
 
 <file path=word/document.xml><?xml version="1.0" encoding="utf-8"?>
-<w:document xmlns:wpc="http://schemas.microsoft.com/office/word/2010/wordprocessingCanvas" xmlns:mc="http://schemas.openxmlformats.org/markup-compatibility/2006" xmlns:o="urn:schemas-microsoft-com:office:office" xmlns:r="http://schemas.openxmlformats.org/officeDocument/2006/relationships" xmlns:m="http://schemas.openxmlformats.org/officeDocument/2006/math" xmlns:v="urn:schemas-microsoft-com:vml" xmlns:wp14="http://schemas.microsoft.com/office/word/2010/wordprocessingDrawing" xmlns:wp="http://schemas.openxmlformats.org/drawingml/2006/wordprocessingDrawing" xmlns:w10="urn:schemas-microsoft-com:office:word" xmlns:w="http://schemas.openxmlformats.org/wordprocessingml/2006/main" xmlns:w14="http://schemas.microsoft.com/office/word/2010/wordml" xmlns:w15="http://schemas.microsoft.com/office/word/2012/wordml" xmlns:wpg="http://schemas.microsoft.com/office/word/2010/wordprocessingGroup" xmlns:wpi="http://schemas.microsoft.com/office/word/2010/wordprocessingInk" xmlns:wne="http://schemas.microsoft.com/office/word/2006/wordml" xmlns:wps="http://schemas.microsoft.com/office/word/2010/wordprocessingShape" mc:Ignorable="w14 w15 wp14">
+<w:document xmlns:wpc="http://schemas.microsoft.com/office/word/2010/wordprocessingCanvas" xmlns:cx="http://schemas.microsoft.com/office/drawing/2014/chartex" xmlns:cx1="http://schemas.microsoft.com/office/drawing/2015/9/8/chartex" xmlns:cx2="http://schemas.microsoft.com/office/drawing/2015/10/21/chartex" xmlns:cx3="http://schemas.microsoft.com/office/drawing/2016/5/9/chartex" xmlns:cx4="http://schemas.microsoft.com/office/drawing/2016/5/10/chartex" xmlns:cx5="http://schemas.microsoft.com/office/drawing/2016/5/11/chartex" xmlns:cx6="http://schemas.microsoft.com/office/drawing/2016/5/12/chartex" xmlns:cx7="http://schemas.microsoft.com/office/drawing/2016/5/13/chartex" xmlns:cx8="http://schemas.microsoft.com/office/drawing/2016/5/14/chartex" xmlns:mc="http://schemas.openxmlformats.org/markup-compatibility/2006" xmlns:aink="http://schemas.microsoft.com/office/drawing/2016/ink" xmlns:am3d="http://schemas.microsoft.com/office/drawing/2017/model3d" xmlns:o="urn:schemas-microsoft-com:office:office" xmlns:r="http://schemas.openxmlformats.org/officeDocument/2006/relationships" xmlns:m="http://schemas.openxmlformats.org/officeDocument/2006/math" xmlns:v="urn:schemas-microsoft-com:vml" xmlns:wp14="http://schemas.microsoft.com/office/word/2010/wordprocessingDrawing" xmlns:wp="http://schemas.openxmlformats.org/drawingml/2006/wordprocessingDrawing" xmlns:w10="urn:schemas-microsoft-com:office:word" xmlns:w="http://schemas.openxmlformats.org/wordprocessingml/2006/main" xmlns:w14="http://schemas.microsoft.com/office/word/2010/wordml" xmlns:w15="http://schemas.microsoft.com/office/word/2012/wordml" xmlns:w16cid="http://schemas.microsoft.com/office/word/2016/wordml/cid" xmlns:w16se="http://schemas.microsoft.com/office/word/2015/wordml/symex" xmlns:wpg="http://schemas.microsoft.com/office/word/2010/wordprocessingGroup" xmlns:wpi="http://schemas.microsoft.com/office/word/2010/wordprocessingInk" xmlns:wne="http://schemas.microsoft.com/office/word/2006/wordml" xmlns:wps="http://schemas.microsoft.com/office/word/2010/wordprocessingShape" mc:Ignorable="w14 w15 w16se w16cid wp14">
   <w:body>
     <w:sdt>
       <w:sdtPr>
@@ -277,7 +277,7 @@
                   </wp:anchor>
                 </w:drawing>
               </mc:Choice>
-              <mc:Fallback xmlns:w16se="http://schemas.microsoft.com/office/word/2015/wordml/symex" xmlns:w16cid="http://schemas.microsoft.com/office/word/2016/wordml/cid" xmlns:am3d="http://schemas.microsoft.com/office/drawing/2017/model3d" xmlns:aink="http://schemas.microsoft.com/office/drawing/2016/ink" xmlns:cx8="http://schemas.microsoft.com/office/drawing/2016/5/14/chartex" xmlns:cx7="http://schemas.microsoft.com/office/drawing/2016/5/13/chartex" xmlns:cx6="http://schemas.microsoft.com/office/drawing/2016/5/12/chartex" xmlns:cx5="http://schemas.microsoft.com/office/drawing/2016/5/11/chartex" xmlns:cx4="http://schemas.microsoft.com/office/drawing/2016/5/10/chartex" xmlns:cx3="http://schemas.microsoft.com/office/drawing/2016/5/9/chartex" xmlns:cx2="http://schemas.microsoft.com/office/drawing/2015/10/21/chartex" xmlns:cx1="http://schemas.microsoft.com/office/drawing/2015/9/8/chartex" xmlns:cx="http://schemas.microsoft.com/office/drawing/2014/chartex">
+              <mc:Fallback>
                 <w:pict>
                   <v:group w14:anchorId="67366BC6" id="Gruppe 149" o:spid="_x0000_s1026" style="position:absolute;margin-left:0;margin-top:0;width:8in;height:95.7pt;z-index:251662336;mso-width-percent:941;mso-height-percent:121;mso-top-percent:23;mso-position-horizontal:center;mso-position-horizontal-relative:page;mso-position-vertical-relative:page;mso-width-percent:941;mso-height-percent:121;mso-top-percent:23" coordorigin="" coordsize="73152,12161" o:gfxdata="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">
                     <v:shape id="Rektangel 51" o:spid="_x0000_s1027" style="position:absolute;width:73152;height:11303;visibility:visible;mso-wrap-style:square;v-text-anchor:middle" coordsize="7312660,1129665" o:gfxdata="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" path="m,l7312660,r,1129665l3619500,733425,,1091565,,xe" fillcolor="#4472c4 [3204]" stroked="f" strokeweight="1pt">
@@ -454,7 +454,7 @@
                   </wp:anchor>
                 </w:drawing>
               </mc:Choice>
-              <mc:Fallback xmlns:w16se="http://schemas.microsoft.com/office/word/2015/wordml/symex" xmlns:w16cid="http://schemas.microsoft.com/office/word/2016/wordml/cid" xmlns:am3d="http://schemas.microsoft.com/office/drawing/2017/model3d" xmlns:aink="http://schemas.microsoft.com/office/drawing/2016/ink" xmlns:cx8="http://schemas.microsoft.com/office/drawing/2016/5/14/chartex" xmlns:cx7="http://schemas.microsoft.com/office/drawing/2016/5/13/chartex" xmlns:cx6="http://schemas.microsoft.com/office/drawing/2016/5/12/chartex" xmlns:cx5="http://schemas.microsoft.com/office/drawing/2016/5/11/chartex" xmlns:cx4="http://schemas.microsoft.com/office/drawing/2016/5/10/chartex" xmlns:cx3="http://schemas.microsoft.com/office/drawing/2016/5/9/chartex" xmlns:cx2="http://schemas.microsoft.com/office/drawing/2015/10/21/chartex" xmlns:cx1="http://schemas.microsoft.com/office/drawing/2015/9/8/chartex" xmlns:cx="http://schemas.microsoft.com/office/drawing/2014/chartex">
+              <mc:Fallback>
                 <w:pict>
                   <v:shapetype id="_x0000_t202" coordsize="21600,21600" o:spt="202" path="m,l,21600r21600,l21600,xe">
                     <v:stroke joinstyle="miter"/>
@@ -517,6 +517,7 @@
                             <w:dataBinding w:prefixMappings="xmlns:ns0='http://purl.org/dc/elements/1.1/' xmlns:ns1='http://schemas.openxmlformats.org/package/2006/metadata/core-properties' " w:xpath="/ns1:coreProperties[1]/ns0:subject[1]" w:storeItemID="{6C3C8BC8-F283-45AE-878A-BAB7291924A1}"/>
                             <w:text/>
                           </w:sdtPr>
+                          <w:sdtEndPr/>
                           <w:sdtContent>
                             <w:p>
                               <w:pPr>
@@ -649,9 +650,11 @@
                                       <w:tcW w:w="2687" w:type="dxa"/>
                                     </w:tcPr>
                                     <w:p>
+                                      <w:proofErr w:type="spellStart"/>
                                       <w:r>
                                         <w:t>Studienr</w:t>
                                       </w:r>
+                                      <w:proofErr w:type="spellEnd"/>
                                     </w:p>
                                   </w:tc>
                                 </w:tr>
@@ -774,12 +777,21 @@
                                     <w:lang w:val="en-US"/>
                                   </w:rPr>
                                 </w:pPr>
+                                <w:proofErr w:type="spellStart"/>
                                 <w:r>
                                   <w:rPr>
                                     <w:b/>
                                     <w:lang w:val="en-US"/>
                                   </w:rPr>
-                                  <w:t>Github link:</w:t>
+                                  <w:t>Github</w:t>
+                                </w:r>
+                                <w:proofErr w:type="spellEnd"/>
+                                <w:r>
+                                  <w:rPr>
+                                    <w:b/>
+                                    <w:lang w:val="en-US"/>
+                                  </w:rPr>
+                                  <w:t xml:space="preserve"> link:</w:t>
                                 </w:r>
                                 <w:r>
                                   <w:rPr>
@@ -859,10 +871,6 @@
               </mc:Choice>
               <mc:Fallback>
                 <w:pict>
-                  <v:shapetype id="_x0000_t202" coordsize="21600,21600" o:spt="202" path="m,l,21600r21600,l21600,xe">
-                    <v:stroke joinstyle="miter"/>
-                    <v:path gradientshapeok="t" o:connecttype="rect"/>
-                  </v:shapetype>
                   <v:shape id="Tekstfelt 152" o:spid="_x0000_s1027" type="#_x0000_t202" style="position:absolute;margin-left:0;margin-top:588.75pt;width:8in;height:192pt;z-index:251660288;visibility:visible;mso-wrap-style:square;mso-width-percent:941;mso-height-percent:0;mso-wrap-distance-left:9pt;mso-wrap-distance-top:0;mso-wrap-distance-right:9pt;mso-wrap-distance-bottom:0;mso-position-horizontal:center;mso-position-horizontal-relative:margin;mso-position-vertical:absolute;mso-position-vertical-relative:page;mso-width-percent:941;mso-height-percent:0;mso-width-relative:page;mso-height-relative:page;v-text-anchor:bottom" o:gfxdata="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" filled="f" stroked="f" strokeweight=".5pt">
                     <v:textbox inset="126pt,0,54pt,0">
                       <w:txbxContent>
@@ -905,9 +913,11 @@
                                 <w:tcW w:w="2687" w:type="dxa"/>
                               </w:tcPr>
                               <w:p>
+                                <w:proofErr w:type="spellStart"/>
                                 <w:r>
                                   <w:t>Studienr</w:t>
                                 </w:r>
+                                <w:proofErr w:type="spellEnd"/>
                               </w:p>
                             </w:tc>
                           </w:tr>
@@ -1030,12 +1040,21 @@
                               <w:lang w:val="en-US"/>
                             </w:rPr>
                           </w:pPr>
+                          <w:proofErr w:type="spellStart"/>
                           <w:r>
                             <w:rPr>
                               <w:b/>
                               <w:lang w:val="en-US"/>
                             </w:rPr>
-                            <w:t>Github link:</w:t>
+                            <w:t>Github</w:t>
+                          </w:r>
+                          <w:proofErr w:type="spellEnd"/>
+                          <w:r>
+                            <w:rPr>
+                              <w:b/>
+                              <w:lang w:val="en-US"/>
+                            </w:rPr>
+                            <w:t xml:space="preserve"> link:</w:t>
                           </w:r>
                           <w:r>
                             <w:rPr>
@@ -1625,12 +1644,68 @@
     </w:p>
     <w:p>
       <w:r>
-        <w:t>Denne opgave omhandler ATM (Air Traffic Monitoring). Når mange fly befinder sig tæt på i hinanden i et givent luftrum vil der være fare for at flyene kolliderer. En mulig løsning på problemet er derfor at udstyre flyene med en Transponder der kontinuert sender informationer omkring flyets position, fart og højde. Denne information sendes til en ATC (Air Traffic Controller), og virker som en bedre løsning i modsætning til at ATC’en skal overvåge hvert fly via radar. Dette aflaster ATC’en ved at give den mere værdifuld information om flyene i luftrummet end den kunne få via radarudstyr.</w:t>
+        <w:t xml:space="preserve">Denne opgave omhandler ATM (Air Traffic </w:t>
+      </w:r>
+      <w:proofErr w:type="spellStart"/>
+      <w:r>
+        <w:t>Monitoring</w:t>
+      </w:r>
+      <w:proofErr w:type="spellEnd"/>
+      <w:r>
+        <w:t xml:space="preserve">). Når mange fly befinder sig tæt på i hinanden i et givent </w:t>
+      </w:r>
+      <w:proofErr w:type="gramStart"/>
+      <w:r>
+        <w:t>luftrum</w:t>
+      </w:r>
+      <w:proofErr w:type="gramEnd"/>
+      <w:r>
+        <w:t xml:space="preserve"> vil der være fare for at flyene kolliderer. En mulig løsning på problemet er derfor at udstyre flyene med en </w:t>
+      </w:r>
+      <w:proofErr w:type="spellStart"/>
+      <w:r>
+        <w:t>Transponder</w:t>
+      </w:r>
+      <w:proofErr w:type="spellEnd"/>
+      <w:r>
+        <w:t xml:space="preserve"> der kontinuert sender informationer omkring flyets position, fart og højde. Denne information sendes til en ATC (Air Traffic Controller), og virker som en bedre løsning i modsætning til at </w:t>
+      </w:r>
+      <w:proofErr w:type="spellStart"/>
+      <w:r>
+        <w:t>ATC’en</w:t>
+      </w:r>
+      <w:proofErr w:type="spellEnd"/>
+      <w:r>
+        <w:t xml:space="preserve"> skal overvåge hvert fly via radar. Dette aflaster </w:t>
+      </w:r>
+      <w:proofErr w:type="spellStart"/>
+      <w:r>
+        <w:t>ATC’en</w:t>
+      </w:r>
+      <w:proofErr w:type="spellEnd"/>
+      <w:r>
+        <w:t xml:space="preserve"> ved at give den mere værdifuld information om flyene i luftrummet end den kunne få via radarudstyr.</w:t>
       </w:r>
     </w:p>
     <w:p>
       <w:r>
-        <w:t>En transponder receiver modtager transpondersignalerne fra flyene og information fra hvert fly fremvises som et ”track”. Dette track viser så gemt information om det individuelle fly, og sparer ATC fra at skulle gemme på informationen</w:t>
+        <w:t xml:space="preserve">En </w:t>
+      </w:r>
+      <w:proofErr w:type="spellStart"/>
+      <w:r>
+        <w:t>transponder</w:t>
+      </w:r>
+      <w:proofErr w:type="spellEnd"/>
+      <w:r>
+        <w:t xml:space="preserve"> receiver modtager </w:t>
+      </w:r>
+      <w:proofErr w:type="spellStart"/>
+      <w:r>
+        <w:t>transpondersignalerne</w:t>
+      </w:r>
+      <w:proofErr w:type="spellEnd"/>
+      <w:r>
+        <w:t xml:space="preserve"> fra flyene og information fra hvert fly fremvises som et ”track”. Dette track viser så gemt information om det individuelle fly, og sparer ATC fra at skulle gemme på informationen</w:t>
       </w:r>
       <w:r>
         <w:t>.</w:t>
@@ -1947,15 +2022,110 @@
         <w:spacing w:line="276" w:lineRule="auto"/>
       </w:pPr>
       <w:r>
-        <w:t xml:space="preserve">Designet har taget udgangspunkt i SOLID principperne, her med fokus på open/closed og single responsibillity principle. De nødvendige metoder der skal til for at opfylde de stillede krav, er uddelt i en række klasser. Klasserne kan opdeles i to hovedområder, Objectifier og ATM system. </w:t>
-      </w:r>
+        <w:t>Designet har taget udgangspunkt i SOLID principperne, her med fokus på open/</w:t>
+      </w:r>
+      <w:proofErr w:type="spellStart"/>
+      <w:r>
+        <w:t>closed</w:t>
+      </w:r>
+      <w:proofErr w:type="spellEnd"/>
+      <w:r>
+        <w:t xml:space="preserve"> og single </w:t>
+      </w:r>
+      <w:proofErr w:type="spellStart"/>
+      <w:r>
+        <w:t>responsibillity</w:t>
+      </w:r>
+      <w:proofErr w:type="spellEnd"/>
+      <w:r>
+        <w:t xml:space="preserve"> </w:t>
+      </w:r>
+      <w:proofErr w:type="spellStart"/>
+      <w:r>
+        <w:t>principle</w:t>
+      </w:r>
+      <w:proofErr w:type="spellEnd"/>
+      <w:r>
+        <w:t xml:space="preserve">. De nødvendige metoder der skal til for at opfylde de stillede krav, er uddelt i en række klasser. Klasserne kan opdeles i to hovedområder, </w:t>
+      </w:r>
+      <w:proofErr w:type="spellStart"/>
+      <w:r>
+        <w:t>Objectifier</w:t>
+      </w:r>
+      <w:proofErr w:type="spellEnd"/>
+      <w:r>
+        <w:t xml:space="preserve"> og ATM system. </w:t>
+      </w:r>
+      <w:proofErr w:type="spellStart"/>
+      <w:r>
+        <w:t>Objectifier</w:t>
+      </w:r>
+      <w:proofErr w:type="spellEnd"/>
+      <w:r>
+        <w:t xml:space="preserve"> består af klasserne, </w:t>
+      </w:r>
+      <w:proofErr w:type="spellStart"/>
+      <w:r>
+        <w:t>transponderparsing</w:t>
+      </w:r>
+      <w:proofErr w:type="spellEnd"/>
+      <w:r>
+        <w:t xml:space="preserve">, </w:t>
+      </w:r>
+      <w:proofErr w:type="spellStart"/>
+      <w:r>
+        <w:t>trackingfiltering</w:t>
+      </w:r>
+      <w:proofErr w:type="spellEnd"/>
+      <w:r>
+        <w:t xml:space="preserve"> og </w:t>
+      </w:r>
+      <w:proofErr w:type="spellStart"/>
+      <w:r>
+        <w:t>trackupdater</w:t>
+      </w:r>
+      <w:proofErr w:type="spellEnd"/>
+      <w:r>
+        <w:t xml:space="preserve">. ATM system består af klasserne, </w:t>
+      </w:r>
+      <w:proofErr w:type="spellStart"/>
+      <w:r>
+        <w:t>trackrendition</w:t>
+      </w:r>
+      <w:proofErr w:type="spellEnd"/>
+      <w:r>
+        <w:t xml:space="preserve">, </w:t>
+      </w:r>
+      <w:proofErr w:type="spellStart"/>
+      <w:r>
+        <w:t>logwriter</w:t>
+      </w:r>
+      <w:proofErr w:type="spellEnd"/>
+      <w:r>
+        <w:t xml:space="preserve">, </w:t>
+      </w:r>
+      <w:proofErr w:type="spellStart"/>
+      <w:r>
+        <w:t>seperationevent</w:t>
+      </w:r>
+      <w:proofErr w:type="spellEnd"/>
+      <w:r>
+        <w:t xml:space="preserve"> og eventrendition.</w:t>
+      </w:r>
+      <w:bookmarkStart w:id="3" w:name="_GoBack"/>
+      <w:bookmarkEnd w:id="3"/>
     </w:p>
     <w:p>
       <w:pPr>
         <w:spacing w:line="276" w:lineRule="auto"/>
       </w:pPr>
-      <w:r>
-        <w:t>Objectifiers ansvar er at sørge for det data der modtages fra transponderreceiver.dll behandles korrekt og formateres korrekt. Klasserne her sø</w:t>
+      <w:proofErr w:type="spellStart"/>
+      <w:r>
+        <w:t>Objectifiers</w:t>
+      </w:r>
+      <w:proofErr w:type="spellEnd"/>
+      <w:r>
+        <w:t xml:space="preserve"> ansvar er at sørge for det data der modtages fra transponderreceiver.dll behandles korrekt og formateres korrekt. Klasserne her sø</w:t>
       </w:r>
       <w:r>
         <w:t>rger også for at validere dataene</w:t>
@@ -1981,13 +2151,34 @@
         <w:t xml:space="preserve"> for grænserne til flyrummet. Det er også her der </w:t>
       </w:r>
       <w:r>
-        <w:t>tjekkes om der forekommer et event mellem to konflikterende fly.</w:t>
+        <w:t xml:space="preserve">tjekkes om der forekommer et event mellem to </w:t>
+      </w:r>
+      <w:proofErr w:type="spellStart"/>
+      <w:r>
+        <w:t>konflikterende</w:t>
+      </w:r>
+      <w:proofErr w:type="spellEnd"/>
+      <w:r>
+        <w:t xml:space="preserve"> fly.</w:t>
       </w:r>
       <w:r>
         <w:t xml:space="preserve"> </w:t>
       </w:r>
-      <w:r>
-        <w:t>Renderingen foregår inde i dette system, samt logging af konflikter.</w:t>
+      <w:proofErr w:type="spellStart"/>
+      <w:r>
+        <w:t>Renderingen</w:t>
+      </w:r>
+      <w:proofErr w:type="spellEnd"/>
+      <w:r>
+        <w:t xml:space="preserve"> foregår inde i dette system, samt </w:t>
+      </w:r>
+      <w:proofErr w:type="spellStart"/>
+      <w:r>
+        <w:t>logging</w:t>
+      </w:r>
+      <w:proofErr w:type="spellEnd"/>
+      <w:r>
+        <w:t xml:space="preserve"> af konflikter.</w:t>
       </w:r>
       <w:r>
         <w:t xml:space="preserve"> </w:t>
@@ -2008,25 +2199,78 @@
       </w:r>
       <w:r>
         <w:br/>
-        <w:t xml:space="preserve">Nedenunder ses et overordnet klassediagram der viser transponderreceiver.dll, Objectifier og ATM system. </w:t>
+        <w:t xml:space="preserve">Systemet er opbygget som en pipeline uden controllers, da controllers besværliggøre test. </w:t>
+      </w:r>
+      <w:r>
+        <w:t xml:space="preserve">En klasse udfører sit ansvar på det input den får ind, hvorefter den sender det opdaterede data videre i pipeline, ved at kalde en funktion fra den næste klasse i pipelinen. </w:t>
+      </w:r>
+      <w:r>
+        <w:br/>
+      </w:r>
+      <w:r>
+        <w:br/>
+        <w:t>Nedenunder ses et overordnet</w:t>
+      </w:r>
+      <w:r>
+        <w:t xml:space="preserve"> diagram der viser pipelinen, der er implementeret. En pil symboliserer hvilken klasse der kalder den næste klasse. </w:t>
       </w:r>
       <w:r>
         <w:rPr>
           <w:b/>
         </w:rPr>
-        <w:t>Alle diagrammer kan ses i fuld format i de vedhæfte</w:t>
+        <w:t xml:space="preserve"> </w:t>
       </w:r>
       <w:r>
         <w:rPr>
           <w:b/>
         </w:rPr>
+        <w:t>D</w:t>
+      </w:r>
+      <w:r>
+        <w:rPr>
+          <w:b/>
+        </w:rPr>
+        <w:t xml:space="preserve">iagrammer kan ses i </w:t>
+      </w:r>
+      <w:proofErr w:type="gramStart"/>
+      <w:r>
+        <w:rPr>
+          <w:b/>
+        </w:rPr>
+        <w:t>fuld format</w:t>
+      </w:r>
+      <w:proofErr w:type="gramEnd"/>
+      <w:r>
+        <w:rPr>
+          <w:b/>
+        </w:rPr>
+        <w:t xml:space="preserve"> i de vedhæfte</w:t>
+      </w:r>
+      <w:r>
+        <w:rPr>
+          <w:b/>
+        </w:rPr>
         <w:t>de</w:t>
       </w:r>
       <w:r>
         <w:rPr>
           <w:b/>
         </w:rPr>
-        <w:t xml:space="preserve"> PDFer.</w:t>
+        <w:t xml:space="preserve"> </w:t>
+      </w:r>
+      <w:proofErr w:type="spellStart"/>
+      <w:r>
+        <w:rPr>
+          <w:b/>
+        </w:rPr>
+        <w:t>PDFer</w:t>
+      </w:r>
+      <w:proofErr w:type="spellEnd"/>
+      <w:r>
+        <w:rPr>
+          <w:b/>
+        </w:rPr>
+        <w:t>.</w:t>
       </w:r>
       <w:r>
         <w:t xml:space="preserve"> </w:t>
@@ -2041,9 +2285,9 @@
         </w:rPr>
         <w:drawing>
           <wp:inline distT="0" distB="0" distL="0" distR="0">
-            <wp:extent cx="6115050" cy="2543175"/>
-            <wp:effectExtent l="0" t="0" r="0" b="9525"/>
-            <wp:docPr id="2" name="Billede 2"/>
+            <wp:extent cx="6115050" cy="1866900"/>
+            <wp:effectExtent l="0" t="0" r="0" b="0"/>
+            <wp:docPr id="6" name="Billede 6"/>
             <wp:cNvGraphicFramePr>
               <a:graphicFrameLocks xmlns:a="http://schemas.openxmlformats.org/drawingml/2006/main" noChangeAspect="1"/>
             </wp:cNvGraphicFramePr>
@@ -2072,7 +2316,7 @@
                   <pic:spPr bwMode="auto">
                     <a:xfrm>
                       <a:off x="0" y="0"/>
-                      <a:ext cx="6115050" cy="2543175"/>
+                      <a:ext cx="6115050" cy="1866900"/>
                     </a:xfrm>
                     <a:prstGeom prst="rect">
                       <a:avLst/>
@@ -2100,13 +2344,133 @@
       </w:pPr>
       <w:r>
         <w:lastRenderedPageBreak/>
-        <w:t>Her ses klassediagrammet over Objectifier og de klasser den benytter. Objectifier har et object af ITrackValidation, ITransponderParsing og IDateFormatter i sig.</w:t>
-      </w:r>
-      <w:r>
-        <w:t xml:space="preserve"> Objectifier subscriber på et event fra transponderReceiver kaldet TransponderDataReady. Der følger en strengliste med eventet, hvor hver eneste streng i listen er et fly.  Den parser her dataet i strenglisten i et TrackObject, hvorefter Timestamp formateres til noget lettere læseligt.</w:t>
-      </w:r>
-      <w:r>
-        <w:t xml:space="preserve"> Til sidst gemmes de i en TrackObject liste. Når alle tracks er objectified, raises et event, der sendes til ATM System. </w:t>
+        <w:t xml:space="preserve">Her ses klassediagrammet over </w:t>
+      </w:r>
+      <w:proofErr w:type="spellStart"/>
+      <w:r>
+        <w:t>Objectifier</w:t>
+      </w:r>
+      <w:proofErr w:type="spellEnd"/>
+      <w:r>
+        <w:t xml:space="preserve"> og de klasser den benytter. </w:t>
+      </w:r>
+      <w:proofErr w:type="spellStart"/>
+      <w:r>
+        <w:t>Objectifier</w:t>
+      </w:r>
+      <w:proofErr w:type="spellEnd"/>
+      <w:r>
+        <w:t xml:space="preserve"> har et </w:t>
+      </w:r>
+      <w:proofErr w:type="spellStart"/>
+      <w:r>
+        <w:t>object</w:t>
+      </w:r>
+      <w:proofErr w:type="spellEnd"/>
+      <w:r>
+        <w:t xml:space="preserve"> af </w:t>
+      </w:r>
+      <w:proofErr w:type="spellStart"/>
+      <w:r>
+        <w:t>ITrackValidation</w:t>
+      </w:r>
+      <w:proofErr w:type="spellEnd"/>
+      <w:r>
+        <w:t xml:space="preserve">, </w:t>
+      </w:r>
+      <w:proofErr w:type="spellStart"/>
+      <w:r>
+        <w:t>ITransponderParsing</w:t>
+      </w:r>
+      <w:proofErr w:type="spellEnd"/>
+      <w:r>
+        <w:t xml:space="preserve"> og </w:t>
+      </w:r>
+      <w:proofErr w:type="spellStart"/>
+      <w:r>
+        <w:t>IDateFormatter</w:t>
+      </w:r>
+      <w:proofErr w:type="spellEnd"/>
+      <w:r>
+        <w:t xml:space="preserve"> i sig.</w:t>
+      </w:r>
+      <w:r>
+        <w:t xml:space="preserve"> </w:t>
+      </w:r>
+      <w:proofErr w:type="spellStart"/>
+      <w:r>
+        <w:t>Objectifier</w:t>
+      </w:r>
+      <w:proofErr w:type="spellEnd"/>
+      <w:r>
+        <w:t xml:space="preserve"> </w:t>
+      </w:r>
+      <w:proofErr w:type="spellStart"/>
+      <w:r>
+        <w:t>subscriber</w:t>
+      </w:r>
+      <w:proofErr w:type="spellEnd"/>
+      <w:r>
+        <w:t xml:space="preserve"> på et event fra </w:t>
+      </w:r>
+      <w:proofErr w:type="spellStart"/>
+      <w:r>
+        <w:t>transponderReceiver</w:t>
+      </w:r>
+      <w:proofErr w:type="spellEnd"/>
+      <w:r>
+        <w:t xml:space="preserve"> kaldet </w:t>
+      </w:r>
+      <w:proofErr w:type="spellStart"/>
+      <w:r>
+        <w:t>TransponderDataReady</w:t>
+      </w:r>
+      <w:proofErr w:type="spellEnd"/>
+      <w:r>
+        <w:t xml:space="preserve">. Der følger en strengliste med eventet, hvor hver eneste streng i listen er et fly.  Den parser her dataet i strenglisten i et </w:t>
+      </w:r>
+      <w:proofErr w:type="spellStart"/>
+      <w:r>
+        <w:t>TrackObject</w:t>
+      </w:r>
+      <w:proofErr w:type="spellEnd"/>
+      <w:r>
+        <w:t>, hvorefter Timestamp formateres til noget lettere læseligt.</w:t>
+      </w:r>
+      <w:r>
+        <w:t xml:space="preserve"> Til sidst gemmes de i en </w:t>
+      </w:r>
+      <w:proofErr w:type="spellStart"/>
+      <w:r>
+        <w:t>TrackObject</w:t>
+      </w:r>
+      <w:proofErr w:type="spellEnd"/>
+      <w:r>
+        <w:t xml:space="preserve"> liste. Når alle </w:t>
+      </w:r>
+      <w:proofErr w:type="spellStart"/>
+      <w:r>
+        <w:t>tracks</w:t>
+      </w:r>
+      <w:proofErr w:type="spellEnd"/>
+      <w:r>
+        <w:t xml:space="preserve"> er </w:t>
+      </w:r>
+      <w:proofErr w:type="spellStart"/>
+      <w:r>
+        <w:t>objectified</w:t>
+      </w:r>
+      <w:proofErr w:type="spellEnd"/>
+      <w:r>
+        <w:t xml:space="preserve">, </w:t>
+      </w:r>
+      <w:proofErr w:type="spellStart"/>
+      <w:r>
+        <w:t>raises</w:t>
+      </w:r>
+      <w:proofErr w:type="spellEnd"/>
+      <w:r>
+        <w:t xml:space="preserve"> et event, der sendes til ATM System. </w:t>
       </w:r>
       <w:r>
         <w:t xml:space="preserve"> </w:t>
@@ -2176,10 +2540,74 @@
         <w:spacing w:line="276" w:lineRule="auto"/>
       </w:pPr>
       <w:r>
-        <w:t xml:space="preserve">Klassediagrammet over ATM System og de tilhørende klasser. ATM System indeholder et objekt af ISeperationChecker, ITrackUpdator, IVelocityCourseCalculator, ITracklistEvent og IPrint. </w:t>
-      </w:r>
-      <w:r>
-        <w:t xml:space="preserve">ATM System subscriber på et trackListEvent kaldet TrackListReady. </w:t>
+        <w:t xml:space="preserve">Klassediagrammet over ATM System og de tilhørende klasser. ATM System indeholder et objekt af </w:t>
+      </w:r>
+      <w:proofErr w:type="spellStart"/>
+      <w:r>
+        <w:t>ISeperationChecker</w:t>
+      </w:r>
+      <w:proofErr w:type="spellEnd"/>
+      <w:r>
+        <w:t xml:space="preserve">, </w:t>
+      </w:r>
+      <w:proofErr w:type="spellStart"/>
+      <w:r>
+        <w:t>ITrackUpdator</w:t>
+      </w:r>
+      <w:proofErr w:type="spellEnd"/>
+      <w:r>
+        <w:t xml:space="preserve">, </w:t>
+      </w:r>
+      <w:proofErr w:type="spellStart"/>
+      <w:r>
+        <w:t>IVelocityCourseCalculator</w:t>
+      </w:r>
+      <w:proofErr w:type="spellEnd"/>
+      <w:r>
+        <w:t xml:space="preserve">, </w:t>
+      </w:r>
+      <w:proofErr w:type="spellStart"/>
+      <w:r>
+        <w:t>ITracklistEvent</w:t>
+      </w:r>
+      <w:proofErr w:type="spellEnd"/>
+      <w:r>
+        <w:t xml:space="preserve"> og </w:t>
+      </w:r>
+      <w:proofErr w:type="spellStart"/>
+      <w:r>
+        <w:t>IPrint</w:t>
+      </w:r>
+      <w:proofErr w:type="spellEnd"/>
+      <w:r>
+        <w:t xml:space="preserve">. </w:t>
+      </w:r>
+      <w:r>
+        <w:t xml:space="preserve">ATM System </w:t>
+      </w:r>
+      <w:proofErr w:type="spellStart"/>
+      <w:r>
+        <w:t>subscriber</w:t>
+      </w:r>
+      <w:proofErr w:type="spellEnd"/>
+      <w:r>
+        <w:t xml:space="preserve"> på et </w:t>
+      </w:r>
+      <w:proofErr w:type="spellStart"/>
+      <w:r>
+        <w:t>trackListEvent</w:t>
+      </w:r>
+      <w:proofErr w:type="spellEnd"/>
+      <w:r>
+        <w:t xml:space="preserve"> kaldet </w:t>
+      </w:r>
+      <w:proofErr w:type="spellStart"/>
+      <w:r>
+        <w:t>TrackListReady</w:t>
+      </w:r>
+      <w:proofErr w:type="spellEnd"/>
+      <w:r>
+        <w:t xml:space="preserve">. </w:t>
       </w:r>
     </w:p>
     <w:p>
@@ -2246,11 +2674,11 @@
       <w:pPr>
         <w:pStyle w:val="Overskrift1"/>
       </w:pPr>
-      <w:bookmarkStart w:id="3" w:name="_Toc512385680"/>
+      <w:bookmarkStart w:id="4" w:name="_Toc512385680"/>
       <w:r>
         <w:t>Implementering</w:t>
       </w:r>
-      <w:bookmarkEnd w:id="3"/>
+      <w:bookmarkEnd w:id="4"/>
     </w:p>
     <w:p>
       <w:r>
@@ -2259,7 +2687,23 @@
     </w:p>
     <w:p>
       <w:r>
-        <w:t>Herunder kan ses et Konsolvindue der viser en del af de tracks systemet monitorer. To Tracks er i hinandens luftrum, og derfor er der en besked om dette i bunden af vinduet.</w:t>
+        <w:t xml:space="preserve">Herunder kan ses et Konsolvindue der viser en del af de </w:t>
+      </w:r>
+      <w:proofErr w:type="spellStart"/>
+      <w:r>
+        <w:t>tracks</w:t>
+      </w:r>
+      <w:proofErr w:type="spellEnd"/>
+      <w:r>
+        <w:t xml:space="preserve"> systemet monitorer. To </w:t>
+      </w:r>
+      <w:proofErr w:type="spellStart"/>
+      <w:r>
+        <w:t>Tracks</w:t>
+      </w:r>
+      <w:proofErr w:type="spellEnd"/>
+      <w:r>
+        <w:t xml:space="preserve"> er i hinandens luftrum, og derfor er der en besked om dette i bunden af vinduet.</w:t>
       </w:r>
     </w:p>
     <w:p>
@@ -2378,22 +2822,46 @@
       <w:pPr>
         <w:pStyle w:val="Overskrift1"/>
       </w:pPr>
-      <w:bookmarkStart w:id="4" w:name="_Toc512385681"/>
+      <w:bookmarkStart w:id="5" w:name="_Toc512385681"/>
       <w:r>
         <w:lastRenderedPageBreak/>
         <w:t>Test</w:t>
       </w:r>
-      <w:bookmarkEnd w:id="4"/>
+      <w:bookmarkEnd w:id="5"/>
     </w:p>
     <w:p>
       <w:r>
-        <w:t>Som gruppe gør Jenkins at vi kan se vores gruppemedlemmers push til git. Men da vi i denne opgave langt størstedelen af tiden</w:t>
+        <w:t xml:space="preserve">Som gruppe gør Jenkins at vi kan se vores gruppemedlemmers push til </w:t>
+      </w:r>
+      <w:proofErr w:type="spellStart"/>
+      <w:r>
+        <w:t>git</w:t>
+      </w:r>
+      <w:proofErr w:type="spellEnd"/>
+      <w:r>
+        <w:t>. Men da vi i denne opgave langt størstedelen af tiden</w:t>
       </w:r>
       <w:r>
         <w:t xml:space="preserve"> arbejdede i samme lokale, gav det ikke helt det store udbytte. </w:t>
       </w:r>
       <w:r>
-        <w:t xml:space="preserve">Vi brugte her i stedet de funktioner der er indbygget i Resharper til at se coverage og unittest resultater. </w:t>
+        <w:t xml:space="preserve">Vi brugte her i stedet de funktioner der er indbygget i </w:t>
+      </w:r>
+      <w:proofErr w:type="spellStart"/>
+      <w:r>
+        <w:t>Resharper</w:t>
+      </w:r>
+      <w:proofErr w:type="spellEnd"/>
+      <w:r>
+        <w:t xml:space="preserve"> til at se </w:t>
+      </w:r>
+      <w:proofErr w:type="spellStart"/>
+      <w:r>
+        <w:t>coverage</w:t>
+      </w:r>
+      <w:proofErr w:type="spellEnd"/>
+      <w:r>
+        <w:t xml:space="preserve"> og unittest resultater. </w:t>
       </w:r>
       <w:r>
         <w:t>Men det er fedt at have en central test så der kan være en computer der skal være fokus på at kunne køre testene.</w:t>
@@ -2401,23 +2869,87 @@
     </w:p>
     <w:p>
       <w:r>
-        <w:t>Under test af klassen ATMSystem stødte vi på et problem angående substituerede metoder som lavede en af vores variable til NULL. Mange forsøg blev brugt på at få den til at returnere nog</w:t>
-      </w:r>
-      <w:r>
-        <w:t>et korrekt også gennem NUnits, R</w:t>
-      </w:r>
-      <w:r>
-        <w:t xml:space="preserve">eturns() funktion, men til sidst måtte vi opgive forsøget, da vi ikke kunne finde en løsning på problemet.  </w:t>
+        <w:t xml:space="preserve">Under test af klassen </w:t>
+      </w:r>
+      <w:proofErr w:type="spellStart"/>
+      <w:r>
+        <w:t>ATMSystem</w:t>
+      </w:r>
+      <w:proofErr w:type="spellEnd"/>
+      <w:r>
+        <w:t xml:space="preserve"> stødte vi på et problem angående substituerede metoder som lavede en af vores variable til NULL. Mange forsøg blev brugt på at få den til at returnere nog</w:t>
+      </w:r>
+      <w:r>
+        <w:t xml:space="preserve">et korrekt også gennem </w:t>
+      </w:r>
+      <w:proofErr w:type="spellStart"/>
+      <w:r>
+        <w:t>NUnits</w:t>
+      </w:r>
+      <w:proofErr w:type="spellEnd"/>
+      <w:r>
+        <w:t xml:space="preserve">, </w:t>
+      </w:r>
+      <w:proofErr w:type="gramStart"/>
+      <w:r>
+        <w:t>R</w:t>
+      </w:r>
+      <w:r>
+        <w:t>eturns(</w:t>
+      </w:r>
+      <w:proofErr w:type="gramEnd"/>
+      <w:r>
+        <w:t xml:space="preserve">) funktion, men til sidst måtte vi opgive forsøget, da vi ikke kunne finde en løsning på problemet.  </w:t>
       </w:r>
       <w:r>
         <w:br/>
       </w:r>
       <w:r>
         <w:br/>
-        <w:t>Fra klassen SeparationEvent er LogEvent funktionen ikke testet med NUnit. Det s</w:t>
-      </w:r>
-      <w:r>
-        <w:t>amme gælder for klassen print.  Dette er fordi de er boundary klasser som giver et tekstuelt output på Console og i tekstfil. Test kan laves for at tjekke at de modtager de korrekte strings, og en test kunne laves for at læse en tekstfil der lige er skrevet til. Dette er dog ikke gjort da der i tidligere eksempler ikke er testet tekst outputs.</w:t>
+        <w:t xml:space="preserve">Fra klassen </w:t>
+      </w:r>
+      <w:proofErr w:type="spellStart"/>
+      <w:r>
+        <w:t>SeparationEvent</w:t>
+      </w:r>
+      <w:proofErr w:type="spellEnd"/>
+      <w:r>
+        <w:t xml:space="preserve"> er </w:t>
+      </w:r>
+      <w:proofErr w:type="spellStart"/>
+      <w:r>
+        <w:t>LogEvent</w:t>
+      </w:r>
+      <w:proofErr w:type="spellEnd"/>
+      <w:r>
+        <w:t xml:space="preserve"> funktionen ikke testet med </w:t>
+      </w:r>
+      <w:proofErr w:type="spellStart"/>
+      <w:r>
+        <w:t>NUnit</w:t>
+      </w:r>
+      <w:proofErr w:type="spellEnd"/>
+      <w:r>
+        <w:t>. Det s</w:t>
+      </w:r>
+      <w:r>
+        <w:t xml:space="preserve">amme gælder for klassen print.  Dette er fordi de er </w:t>
+      </w:r>
+      <w:proofErr w:type="spellStart"/>
+      <w:r>
+        <w:t>boundary</w:t>
+      </w:r>
+      <w:proofErr w:type="spellEnd"/>
+      <w:r>
+        <w:t xml:space="preserve"> klasser som giver et tekstuelt output på Console og i tekstfil. Test kan laves for at tjekke at de modtager de korrekte </w:t>
+      </w:r>
+      <w:proofErr w:type="spellStart"/>
+      <w:r>
+        <w:t>strings</w:t>
+      </w:r>
+      <w:proofErr w:type="spellEnd"/>
+      <w:r>
+        <w:t>, og en test kunne laves for at læse en tekstfil der lige er skrevet til. Dette er dog ikke gjort da der i tidligere eksempler ikke er testet tekst outputs.</w:t>
       </w:r>
     </w:p>
     <w:p>
@@ -2425,13 +2957,37 @@
         <w:t>Til integratio</w:t>
       </w:r>
       <w:r>
-        <w:t xml:space="preserve">nstest benytter vi os af bottom </w:t>
+        <w:t xml:space="preserve">nstest benytter vi os af </w:t>
+      </w:r>
+      <w:proofErr w:type="spellStart"/>
+      <w:r>
+        <w:t>bottom</w:t>
+      </w:r>
+      <w:proofErr w:type="spellEnd"/>
+      <w:r>
+        <w:t xml:space="preserve"> </w:t>
       </w:r>
       <w:r>
         <w:t>up metoden. Grunden til dette valg falder på at vi føler det er den mest ingeniørfaglige korrekte metode at gribe integrationstesten an på.</w:t>
       </w:r>
       <w:r>
-        <w:t xml:space="preserve"> På denne måde bliver boundary og boundary nære klasser testet først. Disse kan ofte være komplicerede da de kan være hardware nære.</w:t>
+        <w:t xml:space="preserve"> På denne måde bliver </w:t>
+      </w:r>
+      <w:proofErr w:type="spellStart"/>
+      <w:r>
+        <w:t>boundary</w:t>
+      </w:r>
+      <w:proofErr w:type="spellEnd"/>
+      <w:r>
+        <w:t xml:space="preserve"> og </w:t>
+      </w:r>
+      <w:proofErr w:type="spellStart"/>
+      <w:r>
+        <w:t>boundary</w:t>
+      </w:r>
+      <w:proofErr w:type="spellEnd"/>
+      <w:r>
+        <w:t xml:space="preserve"> nære klasser testet først. Disse kan ofte være komplicerede da de kan være hardware nære.</w:t>
       </w:r>
       <w:r>
         <w:t xml:space="preserve"> </w:t>
@@ -2450,7 +3006,15 @@
       </w:r>
       <w:r>
         <w:br/>
-        <w:t xml:space="preserve">Nedenunder ses en tabel over vores integrationsplan. Den er lavet ud fra det dependency der er lavet på baggrund af </w:t>
+        <w:t xml:space="preserve">Nedenunder ses en tabel over vores integrationsplan. Den er lavet ud fra det </w:t>
+      </w:r>
+      <w:proofErr w:type="spellStart"/>
+      <w:r>
+        <w:t>dependency</w:t>
+      </w:r>
+      <w:proofErr w:type="spellEnd"/>
+      <w:r>
+        <w:t xml:space="preserve"> der er lavet på baggrund af </w:t>
       </w:r>
       <w:r>
         <w:t>sekvensdiagram for implementering.</w:t>
@@ -2512,88 +3076,98 @@
                 <w:sz w:val="18"/>
               </w:rPr>
             </w:pPr>
+            <w:proofErr w:type="spellStart"/>
             <w:r>
               <w:rPr>
                 <w:sz w:val="18"/>
               </w:rPr>
               <w:t>ATMSystem</w:t>
             </w:r>
-          </w:p>
-        </w:tc>
-        <w:tc>
-          <w:tcPr>
-            <w:tcW w:w="911" w:type="dxa"/>
-          </w:tcPr>
-          <w:p>
-            <w:pPr>
-              <w:jc w:val="center"/>
-              <w:rPr>
-                <w:sz w:val="18"/>
-              </w:rPr>
-            </w:pPr>
+            <w:proofErr w:type="spellEnd"/>
+          </w:p>
+        </w:tc>
+        <w:tc>
+          <w:tcPr>
+            <w:tcW w:w="911" w:type="dxa"/>
+          </w:tcPr>
+          <w:p>
+            <w:pPr>
+              <w:jc w:val="center"/>
+              <w:rPr>
+                <w:sz w:val="18"/>
+              </w:rPr>
+            </w:pPr>
+            <w:proofErr w:type="spellStart"/>
             <w:r>
               <w:rPr>
                 <w:sz w:val="18"/>
               </w:rPr>
               <w:t>Objectifier</w:t>
             </w:r>
-          </w:p>
-        </w:tc>
-        <w:tc>
-          <w:tcPr>
-            <w:tcW w:w="911" w:type="dxa"/>
-          </w:tcPr>
-          <w:p>
-            <w:pPr>
-              <w:jc w:val="center"/>
-              <w:rPr>
-                <w:sz w:val="18"/>
-              </w:rPr>
-            </w:pPr>
+            <w:proofErr w:type="spellEnd"/>
+          </w:p>
+        </w:tc>
+        <w:tc>
+          <w:tcPr>
+            <w:tcW w:w="911" w:type="dxa"/>
+          </w:tcPr>
+          <w:p>
+            <w:pPr>
+              <w:jc w:val="center"/>
+              <w:rPr>
+                <w:sz w:val="18"/>
+              </w:rPr>
+            </w:pPr>
+            <w:proofErr w:type="spellStart"/>
             <w:r>
               <w:rPr>
                 <w:sz w:val="18"/>
               </w:rPr>
               <w:t>VelocityCourseCalculator</w:t>
             </w:r>
-          </w:p>
-        </w:tc>
-        <w:tc>
-          <w:tcPr>
-            <w:tcW w:w="911" w:type="dxa"/>
-          </w:tcPr>
-          <w:p>
-            <w:pPr>
-              <w:jc w:val="center"/>
-              <w:rPr>
-                <w:sz w:val="18"/>
-              </w:rPr>
-            </w:pPr>
+            <w:proofErr w:type="spellEnd"/>
+          </w:p>
+        </w:tc>
+        <w:tc>
+          <w:tcPr>
+            <w:tcW w:w="911" w:type="dxa"/>
+          </w:tcPr>
+          <w:p>
+            <w:pPr>
+              <w:jc w:val="center"/>
+              <w:rPr>
+                <w:sz w:val="18"/>
+              </w:rPr>
+            </w:pPr>
+            <w:proofErr w:type="spellStart"/>
             <w:r>
               <w:rPr>
                 <w:sz w:val="18"/>
               </w:rPr>
               <w:t>SeparationChecker</w:t>
             </w:r>
-          </w:p>
-        </w:tc>
-        <w:tc>
-          <w:tcPr>
-            <w:tcW w:w="911" w:type="dxa"/>
-          </w:tcPr>
-          <w:p>
-            <w:pPr>
-              <w:jc w:val="center"/>
-              <w:rPr>
-                <w:sz w:val="18"/>
-              </w:rPr>
-            </w:pPr>
+            <w:proofErr w:type="spellEnd"/>
+          </w:p>
+        </w:tc>
+        <w:tc>
+          <w:tcPr>
+            <w:tcW w:w="911" w:type="dxa"/>
+          </w:tcPr>
+          <w:p>
+            <w:pPr>
+              <w:jc w:val="center"/>
+              <w:rPr>
+                <w:sz w:val="18"/>
+              </w:rPr>
+            </w:pPr>
+            <w:proofErr w:type="spellStart"/>
             <w:r>
               <w:rPr>
                 <w:sz w:val="18"/>
               </w:rPr>
               <w:t>TrackObject</w:t>
             </w:r>
+            <w:proofErr w:type="spellEnd"/>
           </w:p>
         </w:tc>
         <w:tc>
@@ -2626,12 +3200,14 @@
                 <w:sz w:val="18"/>
               </w:rPr>
             </w:pPr>
+            <w:proofErr w:type="spellStart"/>
             <w:r>
               <w:rPr>
                 <w:sz w:val="18"/>
               </w:rPr>
               <w:t>TrackUpdater</w:t>
             </w:r>
+            <w:proofErr w:type="spellEnd"/>
           </w:p>
         </w:tc>
         <w:tc>
@@ -2664,50 +3240,56 @@
                 <w:sz w:val="18"/>
               </w:rPr>
             </w:pPr>
+            <w:proofErr w:type="spellStart"/>
             <w:r>
               <w:rPr>
                 <w:sz w:val="18"/>
               </w:rPr>
               <w:t>Dateformatter</w:t>
             </w:r>
-          </w:p>
-        </w:tc>
-        <w:tc>
-          <w:tcPr>
-            <w:tcW w:w="911" w:type="dxa"/>
-          </w:tcPr>
-          <w:p>
-            <w:pPr>
-              <w:jc w:val="center"/>
-              <w:rPr>
-                <w:sz w:val="18"/>
-              </w:rPr>
-            </w:pPr>
+            <w:proofErr w:type="spellEnd"/>
+          </w:p>
+        </w:tc>
+        <w:tc>
+          <w:tcPr>
+            <w:tcW w:w="911" w:type="dxa"/>
+          </w:tcPr>
+          <w:p>
+            <w:pPr>
+              <w:jc w:val="center"/>
+              <w:rPr>
+                <w:sz w:val="18"/>
+              </w:rPr>
+            </w:pPr>
+            <w:proofErr w:type="spellStart"/>
             <w:r>
               <w:rPr>
                 <w:sz w:val="18"/>
               </w:rPr>
               <w:t>TransponderParsing</w:t>
             </w:r>
-          </w:p>
-        </w:tc>
-        <w:tc>
-          <w:tcPr>
-            <w:tcW w:w="911" w:type="dxa"/>
-          </w:tcPr>
-          <w:p>
-            <w:pPr>
-              <w:jc w:val="center"/>
-              <w:rPr>
-                <w:sz w:val="18"/>
-              </w:rPr>
-            </w:pPr>
+            <w:proofErr w:type="spellEnd"/>
+          </w:p>
+        </w:tc>
+        <w:tc>
+          <w:tcPr>
+            <w:tcW w:w="911" w:type="dxa"/>
+          </w:tcPr>
+          <w:p>
+            <w:pPr>
+              <w:jc w:val="center"/>
+              <w:rPr>
+                <w:sz w:val="18"/>
+              </w:rPr>
+            </w:pPr>
+            <w:proofErr w:type="spellStart"/>
             <w:r>
               <w:rPr>
                 <w:sz w:val="18"/>
               </w:rPr>
               <w:t>TrackingValidation</w:t>
             </w:r>
+            <w:proofErr w:type="spellEnd"/>
           </w:p>
         </w:tc>
       </w:tr>
@@ -3704,6 +4286,7 @@
           <w:lang w:val="en-US"/>
         </w:rPr>
       </w:pPr>
+      <w:proofErr w:type="spellStart"/>
       <w:r>
         <w:rPr>
           <w:lang w:val="en-US"/>
@@ -3716,11 +4299,40 @@
         </w:rPr>
         <w:t>under</w:t>
       </w:r>
+      <w:proofErr w:type="spellEnd"/>
       <w:r>
         <w:rPr>
           <w:lang w:val="en-US"/>
         </w:rPr>
-        <w:t xml:space="preserve"> ses vores dependency tree</w:t>
+        <w:t xml:space="preserve"> </w:t>
+      </w:r>
+      <w:proofErr w:type="spellStart"/>
+      <w:r>
+        <w:rPr>
+          <w:lang w:val="en-US"/>
+        </w:rPr>
+        <w:t>ses</w:t>
+      </w:r>
+      <w:proofErr w:type="spellEnd"/>
+      <w:r>
+        <w:rPr>
+          <w:lang w:val="en-US"/>
+        </w:rPr>
+        <w:t xml:space="preserve"> </w:t>
+      </w:r>
+      <w:proofErr w:type="spellStart"/>
+      <w:r>
+        <w:rPr>
+          <w:lang w:val="en-US"/>
+        </w:rPr>
+        <w:t>vores</w:t>
+      </w:r>
+      <w:proofErr w:type="spellEnd"/>
+      <w:r>
+        <w:rPr>
+          <w:lang w:val="en-US"/>
+        </w:rPr>
+        <w:t xml:space="preserve"> dependency tree</w:t>
       </w:r>
       <w:r>
         <w:rPr>
@@ -3785,8 +4397,6 @@
           </wp:inline>
         </w:drawing>
       </w:r>
-      <w:bookmarkStart w:id="5" w:name="_GoBack"/>
-      <w:bookmarkEnd w:id="5"/>
     </w:p>
     <w:p/>
     <w:p>
@@ -3821,7 +4431,7 @@
 </file>
 
 <file path=word/endnotes.xml><?xml version="1.0" encoding="utf-8"?>
-<w:endnotes xmlns:wpc="http://schemas.microsoft.com/office/word/2010/wordprocessingCanvas" xmlns:mc="http://schemas.openxmlformats.org/markup-compatibility/2006" xmlns:o="urn:schemas-microsoft-com:office:office" xmlns:r="http://schemas.openxmlformats.org/officeDocument/2006/relationships" xmlns:m="http://schemas.openxmlformats.org/officeDocument/2006/math" xmlns:v="urn:schemas-microsoft-com:vml" xmlns:wp14="http://schemas.microsoft.com/office/word/2010/wordprocessingDrawing" xmlns:wp="http://schemas.openxmlformats.org/drawingml/2006/wordprocessingDrawing" xmlns:w10="urn:schemas-microsoft-com:office:word" xmlns:w="http://schemas.openxmlformats.org/wordprocessingml/2006/main" xmlns:w14="http://schemas.microsoft.com/office/word/2010/wordml" xmlns:w15="http://schemas.microsoft.com/office/word/2012/wordml" xmlns:wpg="http://schemas.microsoft.com/office/word/2010/wordprocessingGroup" xmlns:wpi="http://schemas.microsoft.com/office/word/2010/wordprocessingInk" xmlns:wne="http://schemas.microsoft.com/office/word/2006/wordml" xmlns:wps="http://schemas.microsoft.com/office/word/2010/wordprocessingShape" mc:Ignorable="w14 w15 wp14">
+<w:endnotes xmlns:wpc="http://schemas.microsoft.com/office/word/2010/wordprocessingCanvas" xmlns:cx="http://schemas.microsoft.com/office/drawing/2014/chartex" xmlns:cx1="http://schemas.microsoft.com/office/drawing/2015/9/8/chartex" xmlns:cx2="http://schemas.microsoft.com/office/drawing/2015/10/21/chartex" xmlns:cx3="http://schemas.microsoft.com/office/drawing/2016/5/9/chartex" xmlns:cx4="http://schemas.microsoft.com/office/drawing/2016/5/10/chartex" xmlns:cx5="http://schemas.microsoft.com/office/drawing/2016/5/11/chartex" xmlns:cx6="http://schemas.microsoft.com/office/drawing/2016/5/12/chartex" xmlns:cx7="http://schemas.microsoft.com/office/drawing/2016/5/13/chartex" xmlns:cx8="http://schemas.microsoft.com/office/drawing/2016/5/14/chartex" xmlns:mc="http://schemas.openxmlformats.org/markup-compatibility/2006" xmlns:aink="http://schemas.microsoft.com/office/drawing/2016/ink" xmlns:am3d="http://schemas.microsoft.com/office/drawing/2017/model3d" xmlns:o="urn:schemas-microsoft-com:office:office" xmlns:r="http://schemas.openxmlformats.org/officeDocument/2006/relationships" xmlns:m="http://schemas.openxmlformats.org/officeDocument/2006/math" xmlns:v="urn:schemas-microsoft-com:vml" xmlns:wp14="http://schemas.microsoft.com/office/word/2010/wordprocessingDrawing" xmlns:wp="http://schemas.openxmlformats.org/drawingml/2006/wordprocessingDrawing" xmlns:w10="urn:schemas-microsoft-com:office:word" xmlns:w="http://schemas.openxmlformats.org/wordprocessingml/2006/main" xmlns:w14="http://schemas.microsoft.com/office/word/2010/wordml" xmlns:w15="http://schemas.microsoft.com/office/word/2012/wordml" xmlns:w16cid="http://schemas.microsoft.com/office/word/2016/wordml/cid" xmlns:w16se="http://schemas.microsoft.com/office/word/2015/wordml/symex" xmlns:wpg="http://schemas.microsoft.com/office/word/2010/wordprocessingGroup" xmlns:wpi="http://schemas.microsoft.com/office/word/2010/wordprocessingInk" xmlns:wne="http://schemas.microsoft.com/office/word/2006/wordml" xmlns:wps="http://schemas.microsoft.com/office/word/2010/wordprocessingShape" mc:Ignorable="w14 w15 w16se w16cid wp14">
   <w:endnote w:type="separator" w:id="-1">
     <w:p>
       <w:pPr>
@@ -3846,7 +4456,7 @@
 </file>
 
 <file path=word/footer1.xml><?xml version="1.0" encoding="utf-8"?>
-<w:ftr xmlns:wpc="http://schemas.microsoft.com/office/word/2010/wordprocessingCanvas" xmlns:mc="http://schemas.openxmlformats.org/markup-compatibility/2006" xmlns:o="urn:schemas-microsoft-com:office:office" xmlns:r="http://schemas.openxmlformats.org/officeDocument/2006/relationships" xmlns:m="http://schemas.openxmlformats.org/officeDocument/2006/math" xmlns:v="urn:schemas-microsoft-com:vml" xmlns:wp14="http://schemas.microsoft.com/office/word/2010/wordprocessingDrawing" xmlns:wp="http://schemas.openxmlformats.org/drawingml/2006/wordprocessingDrawing" xmlns:w10="urn:schemas-microsoft-com:office:word" xmlns:w="http://schemas.openxmlformats.org/wordprocessingml/2006/main" xmlns:w14="http://schemas.microsoft.com/office/word/2010/wordml" xmlns:w15="http://schemas.microsoft.com/office/word/2012/wordml" xmlns:wpg="http://schemas.microsoft.com/office/word/2010/wordprocessingGroup" xmlns:wpi="http://schemas.microsoft.com/office/word/2010/wordprocessingInk" xmlns:wne="http://schemas.microsoft.com/office/word/2006/wordml" xmlns:wps="http://schemas.microsoft.com/office/word/2010/wordprocessingShape" mc:Ignorable="w14 w15 wp14">
+<w:ftr xmlns:wpc="http://schemas.microsoft.com/office/word/2010/wordprocessingCanvas" xmlns:cx="http://schemas.microsoft.com/office/drawing/2014/chartex" xmlns:cx1="http://schemas.microsoft.com/office/drawing/2015/9/8/chartex" xmlns:cx2="http://schemas.microsoft.com/office/drawing/2015/10/21/chartex" xmlns:cx3="http://schemas.microsoft.com/office/drawing/2016/5/9/chartex" xmlns:cx4="http://schemas.microsoft.com/office/drawing/2016/5/10/chartex" xmlns:cx5="http://schemas.microsoft.com/office/drawing/2016/5/11/chartex" xmlns:cx6="http://schemas.microsoft.com/office/drawing/2016/5/12/chartex" xmlns:cx7="http://schemas.microsoft.com/office/drawing/2016/5/13/chartex" xmlns:cx8="http://schemas.microsoft.com/office/drawing/2016/5/14/chartex" xmlns:mc="http://schemas.openxmlformats.org/markup-compatibility/2006" xmlns:aink="http://schemas.microsoft.com/office/drawing/2016/ink" xmlns:am3d="http://schemas.microsoft.com/office/drawing/2017/model3d" xmlns:o="urn:schemas-microsoft-com:office:office" xmlns:r="http://schemas.openxmlformats.org/officeDocument/2006/relationships" xmlns:m="http://schemas.openxmlformats.org/officeDocument/2006/math" xmlns:v="urn:schemas-microsoft-com:vml" xmlns:wp14="http://schemas.microsoft.com/office/word/2010/wordprocessingDrawing" xmlns:wp="http://schemas.openxmlformats.org/drawingml/2006/wordprocessingDrawing" xmlns:w10="urn:schemas-microsoft-com:office:word" xmlns:w="http://schemas.openxmlformats.org/wordprocessingml/2006/main" xmlns:w14="http://schemas.microsoft.com/office/word/2010/wordml" xmlns:w15="http://schemas.microsoft.com/office/word/2012/wordml" xmlns:w16cid="http://schemas.microsoft.com/office/word/2016/wordml/cid" xmlns:w16se="http://schemas.microsoft.com/office/word/2015/wordml/symex" xmlns:wpg="http://schemas.microsoft.com/office/word/2010/wordprocessingGroup" xmlns:wpi="http://schemas.microsoft.com/office/word/2010/wordprocessingInk" xmlns:wne="http://schemas.microsoft.com/office/word/2006/wordml" xmlns:wps="http://schemas.microsoft.com/office/word/2010/wordprocessingShape" mc:Ignorable="w14 w15 w16se w16cid wp14">
   <w:sdt>
     <w:sdtPr>
       <w:id w:val="1633598732"/>
@@ -3892,7 +4502,7 @@
 </file>
 
 <file path=word/footnotes.xml><?xml version="1.0" encoding="utf-8"?>
-<w:footnotes xmlns:wpc="http://schemas.microsoft.com/office/word/2010/wordprocessingCanvas" xmlns:mc="http://schemas.openxmlformats.org/markup-compatibility/2006" xmlns:o="urn:schemas-microsoft-com:office:office" xmlns:r="http://schemas.openxmlformats.org/officeDocument/2006/relationships" xmlns:m="http://schemas.openxmlformats.org/officeDocument/2006/math" xmlns:v="urn:schemas-microsoft-com:vml" xmlns:wp14="http://schemas.microsoft.com/office/word/2010/wordprocessingDrawing" xmlns:wp="http://schemas.openxmlformats.org/drawingml/2006/wordprocessingDrawing" xmlns:w10="urn:schemas-microsoft-com:office:word" xmlns:w="http://schemas.openxmlformats.org/wordprocessingml/2006/main" xmlns:w14="http://schemas.microsoft.com/office/word/2010/wordml" xmlns:w15="http://schemas.microsoft.com/office/word/2012/wordml" xmlns:wpg="http://schemas.microsoft.com/office/word/2010/wordprocessingGroup" xmlns:wpi="http://schemas.microsoft.com/office/word/2010/wordprocessingInk" xmlns:wne="http://schemas.microsoft.com/office/word/2006/wordml" xmlns:wps="http://schemas.microsoft.com/office/word/2010/wordprocessingShape" mc:Ignorable="w14 w15 wp14">
+<w:footnotes xmlns:wpc="http://schemas.microsoft.com/office/word/2010/wordprocessingCanvas" xmlns:cx="http://schemas.microsoft.com/office/drawing/2014/chartex" xmlns:cx1="http://schemas.microsoft.com/office/drawing/2015/9/8/chartex" xmlns:cx2="http://schemas.microsoft.com/office/drawing/2015/10/21/chartex" xmlns:cx3="http://schemas.microsoft.com/office/drawing/2016/5/9/chartex" xmlns:cx4="http://schemas.microsoft.com/office/drawing/2016/5/10/chartex" xmlns:cx5="http://schemas.microsoft.com/office/drawing/2016/5/11/chartex" xmlns:cx6="http://schemas.microsoft.com/office/drawing/2016/5/12/chartex" xmlns:cx7="http://schemas.microsoft.com/office/drawing/2016/5/13/chartex" xmlns:cx8="http://schemas.microsoft.com/office/drawing/2016/5/14/chartex" xmlns:mc="http://schemas.openxmlformats.org/markup-compatibility/2006" xmlns:aink="http://schemas.microsoft.com/office/drawing/2016/ink" xmlns:am3d="http://schemas.microsoft.com/office/drawing/2017/model3d" xmlns:o="urn:schemas-microsoft-com:office:office" xmlns:r="http://schemas.openxmlformats.org/officeDocument/2006/relationships" xmlns:m="http://schemas.openxmlformats.org/officeDocument/2006/math" xmlns:v="urn:schemas-microsoft-com:vml" xmlns:wp14="http://schemas.microsoft.com/office/word/2010/wordprocessingDrawing" xmlns:wp="http://schemas.openxmlformats.org/drawingml/2006/wordprocessingDrawing" xmlns:w10="urn:schemas-microsoft-com:office:word" xmlns:w="http://schemas.openxmlformats.org/wordprocessingml/2006/main" xmlns:w14="http://schemas.microsoft.com/office/word/2010/wordml" xmlns:w15="http://schemas.microsoft.com/office/word/2012/wordml" xmlns:w16cid="http://schemas.microsoft.com/office/word/2016/wordml/cid" xmlns:w16se="http://schemas.microsoft.com/office/word/2015/wordml/symex" xmlns:wpg="http://schemas.microsoft.com/office/word/2010/wordprocessingGroup" xmlns:wpi="http://schemas.microsoft.com/office/word/2010/wordprocessingInk" xmlns:wne="http://schemas.microsoft.com/office/word/2006/wordml" xmlns:wps="http://schemas.microsoft.com/office/word/2010/wordprocessingShape" mc:Ignorable="w14 w15 w16se w16cid wp14">
   <w:footnote w:type="separator" w:id="-1">
     <w:p>
       <w:pPr>
@@ -3917,7 +4527,7 @@
 </file>
 
 <file path=word/numbering.xml><?xml version="1.0" encoding="utf-8"?>
-<w:numbering xmlns:wpc="http://schemas.microsoft.com/office/word/2010/wordprocessingCanvas" xmlns:mc="http://schemas.openxmlformats.org/markup-compatibility/2006" xmlns:o="urn:schemas-microsoft-com:office:office" xmlns:r="http://schemas.openxmlformats.org/officeDocument/2006/relationships" xmlns:m="http://schemas.openxmlformats.org/officeDocument/2006/math" xmlns:v="urn:schemas-microsoft-com:vml" xmlns:wp14="http://schemas.microsoft.com/office/word/2010/wordprocessingDrawing" xmlns:wp="http://schemas.openxmlformats.org/drawingml/2006/wordprocessingDrawing" xmlns:w10="urn:schemas-microsoft-com:office:word" xmlns:w="http://schemas.openxmlformats.org/wordprocessingml/2006/main" xmlns:w14="http://schemas.microsoft.com/office/word/2010/wordml" xmlns:w15="http://schemas.microsoft.com/office/word/2012/wordml" xmlns:wpg="http://schemas.microsoft.com/office/word/2010/wordprocessingGroup" xmlns:wpi="http://schemas.microsoft.com/office/word/2010/wordprocessingInk" xmlns:wne="http://schemas.microsoft.com/office/word/2006/wordml" xmlns:wps="http://schemas.microsoft.com/office/word/2010/wordprocessingShape" mc:Ignorable="w14 w15 wp14">
+<w:numbering xmlns:wpc="http://schemas.microsoft.com/office/word/2010/wordprocessingCanvas" xmlns:cx="http://schemas.microsoft.com/office/drawing/2014/chartex" xmlns:cx1="http://schemas.microsoft.com/office/drawing/2015/9/8/chartex" xmlns:cx2="http://schemas.microsoft.com/office/drawing/2015/10/21/chartex" xmlns:cx3="http://schemas.microsoft.com/office/drawing/2016/5/9/chartex" xmlns:cx4="http://schemas.microsoft.com/office/drawing/2016/5/10/chartex" xmlns:cx5="http://schemas.microsoft.com/office/drawing/2016/5/11/chartex" xmlns:cx6="http://schemas.microsoft.com/office/drawing/2016/5/12/chartex" xmlns:cx7="http://schemas.microsoft.com/office/drawing/2016/5/13/chartex" xmlns:cx8="http://schemas.microsoft.com/office/drawing/2016/5/14/chartex" xmlns:mc="http://schemas.openxmlformats.org/markup-compatibility/2006" xmlns:aink="http://schemas.microsoft.com/office/drawing/2016/ink" xmlns:am3d="http://schemas.microsoft.com/office/drawing/2017/model3d" xmlns:o="urn:schemas-microsoft-com:office:office" xmlns:r="http://schemas.openxmlformats.org/officeDocument/2006/relationships" xmlns:m="http://schemas.openxmlformats.org/officeDocument/2006/math" xmlns:v="urn:schemas-microsoft-com:vml" xmlns:wp14="http://schemas.microsoft.com/office/word/2010/wordprocessingDrawing" xmlns:wp="http://schemas.openxmlformats.org/drawingml/2006/wordprocessingDrawing" xmlns:w10="urn:schemas-microsoft-com:office:word" xmlns:w="http://schemas.openxmlformats.org/wordprocessingml/2006/main" xmlns:w14="http://schemas.microsoft.com/office/word/2010/wordml" xmlns:w15="http://schemas.microsoft.com/office/word/2012/wordml" xmlns:w16cid="http://schemas.microsoft.com/office/word/2016/wordml/cid" xmlns:w16se="http://schemas.microsoft.com/office/word/2015/wordml/symex" xmlns:wpg="http://schemas.microsoft.com/office/word/2010/wordprocessingGroup" xmlns:wpi="http://schemas.microsoft.com/office/word/2010/wordprocessingInk" xmlns:wne="http://schemas.microsoft.com/office/word/2006/wordml" xmlns:wps="http://schemas.microsoft.com/office/word/2010/wordprocessingShape" mc:Ignorable="w14 w15 w16se w16cid wp14">
   <w:abstractNum w:abstractNumId="0" w15:restartNumberingAfterBreak="0">
     <w:nsid w:val="223C074D"/>
     <w:multiLevelType w:val="hybridMultilevel"/>
@@ -4152,7 +4762,7 @@
 </file>
 
 <file path=word/styles.xml><?xml version="1.0" encoding="utf-8"?>
-<w:styles xmlns:mc="http://schemas.openxmlformats.org/markup-compatibility/2006" xmlns:r="http://schemas.openxmlformats.org/officeDocument/2006/relationships" xmlns:w="http://schemas.openxmlformats.org/wordprocessingml/2006/main" xmlns:w14="http://schemas.microsoft.com/office/word/2010/wordml" xmlns:w15="http://schemas.microsoft.com/office/word/2012/wordml" mc:Ignorable="w14 w15">
+<w:styles xmlns:mc="http://schemas.openxmlformats.org/markup-compatibility/2006" xmlns:r="http://schemas.openxmlformats.org/officeDocument/2006/relationships" xmlns:w="http://schemas.openxmlformats.org/wordprocessingml/2006/main" xmlns:w14="http://schemas.microsoft.com/office/word/2010/wordml" xmlns:w15="http://schemas.microsoft.com/office/word/2012/wordml" xmlns:w16cid="http://schemas.microsoft.com/office/word/2016/wordml/cid" xmlns:w16se="http://schemas.microsoft.com/office/word/2015/wordml/symex" mc:Ignorable="w14 w15 w16se w16cid">
   <w:docDefaults>
     <w:rPrDefault>
       <w:rPr>
@@ -4168,7 +4778,7 @@
       </w:pPr>
     </w:pPrDefault>
   </w:docDefaults>
-  <w:latentStyles w:defLockedState="0" w:defUIPriority="99" w:defSemiHidden="0" w:defUnhideWhenUsed="0" w:defQFormat="0" w:count="371">
+  <w:latentStyles w:defLockedState="0" w:defUIPriority="99" w:defSemiHidden="0" w:defUnhideWhenUsed="0" w:defQFormat="0" w:count="375">
     <w:lsdException w:name="Normal" w:uiPriority="0" w:qFormat="1"/>
     <w:lsdException w:name="heading 1" w:uiPriority="9" w:qFormat="1"/>
     <w:lsdException w:name="heading 2" w:semiHidden="1" w:uiPriority="9" w:unhideWhenUsed="1" w:qFormat="1"/>
@@ -4274,7 +4884,6 @@
     <w:lsdException w:name="HTML Sample" w:semiHidden="1" w:unhideWhenUsed="1"/>
     <w:lsdException w:name="HTML Typewriter" w:semiHidden="1" w:unhideWhenUsed="1"/>
     <w:lsdException w:name="HTML Variable" w:semiHidden="1" w:unhideWhenUsed="1"/>
-    <w:lsdException w:name="Normal Table" w:semiHidden="1" w:unhideWhenUsed="1"/>
     <w:lsdException w:name="annotation subject" w:semiHidden="1" w:unhideWhenUsed="1"/>
     <w:lsdException w:name="No List" w:semiHidden="1" w:unhideWhenUsed="1"/>
     <w:lsdException w:name="Outline List 1" w:semiHidden="1" w:unhideWhenUsed="1"/>
@@ -4318,10 +4927,8 @@
     <w:lsdException w:name="Table Elegant" w:semiHidden="1" w:unhideWhenUsed="1"/>
     <w:lsdException w:name="Table Professional" w:semiHidden="1" w:unhideWhenUsed="1"/>
     <w:lsdException w:name="Table Subtle 1" w:semiHidden="1" w:unhideWhenUsed="1"/>
-    <w:lsdException w:name="Table Subtle 2" w:semiHidden="1" w:unhideWhenUsed="1"/>
     <w:lsdException w:name="Table Web 1" w:semiHidden="1" w:unhideWhenUsed="1"/>
     <w:lsdException w:name="Table Web 2" w:semiHidden="1" w:unhideWhenUsed="1"/>
-    <w:lsdException w:name="Table Web 3" w:semiHidden="1" w:unhideWhenUsed="1"/>
     <w:lsdException w:name="Balloon Text" w:semiHidden="1" w:unhideWhenUsed="1"/>
     <w:lsdException w:name="Table Grid" w:uiPriority="39"/>
     <w:lsdException w:name="Table Theme" w:semiHidden="1" w:unhideWhenUsed="1"/>
@@ -4540,6 +5147,10 @@
     <w:lsdException w:name="List Table 5 Dark Accent 6" w:uiPriority="50"/>
     <w:lsdException w:name="List Table 6 Colorful Accent 6" w:uiPriority="51"/>
     <w:lsdException w:name="List Table 7 Colorful Accent 6" w:uiPriority="52"/>
+    <w:lsdException w:name="Mention" w:semiHidden="1" w:unhideWhenUsed="1"/>
+    <w:lsdException w:name="Smart Hyperlink" w:semiHidden="1" w:unhideWhenUsed="1"/>
+    <w:lsdException w:name="Hashtag" w:semiHidden="1" w:unhideWhenUsed="1"/>
+    <w:lsdException w:name="Unresolved Mention" w:semiHidden="1" w:unhideWhenUsed="1"/>
   </w:latentStyles>
   <w:style w:type="paragraph" w:default="1" w:styleId="Normal">
     <w:name w:val="Normal"/>
@@ -5094,7 +5705,7 @@
 </file>
 
 <file path=customXml/itemProps1.xml><?xml version="1.0" encoding="utf-8"?>
-<ds:datastoreItem xmlns:ds="http://schemas.openxmlformats.org/officeDocument/2006/customXml" ds:itemID="{2236A0F9-398C-4BBB-8D74-1594F53B9288}">
+<ds:datastoreItem xmlns:ds="http://schemas.openxmlformats.org/officeDocument/2006/customXml" ds:itemID="{41AD4AE5-9EC5-4855-B3FB-9CDDA31DD444}">
   <ds:schemaRefs>
     <ds:schemaRef ds:uri="http://schemas.openxmlformats.org/officeDocument/2006/bibliography"/>
   </ds:schemaRefs>

</xml_diff>